<commit_message>
Mise à jour de la documentation pour ajouter des images des workflows
</commit_message>
<xml_diff>
--- a/docs/Dieudonne_Antoine_2_explication_082025.docx
+++ b/docs/Dieudonne_Antoine_2_explication_082025.docx
@@ -97,6 +97,45 @@
       </w:r>
       <w:r>
         <w:t xml:space="preserve">pour rôle de réaliser les tâches suivantes : </w:t>
+      </w:r>
+    </w:p>
+    <w:p>
+      <w:r>
+        <w:drawing>
+          <wp:inline distT="0" distB="0" distL="0" distR="0" wp14:anchorId="37661770" wp14:editId="150CF1E2">
+            <wp:extent cx="5731510" cy="1602740"/>
+            <wp:effectExtent l="0" t="0" r="2540" b="0"/>
+            <wp:docPr id="1629572037" name="Image 1" descr="Une image contenant texte, capture d’écran, Police"/>
+            <wp:cNvGraphicFramePr>
+              <a:graphicFrameLocks xmlns:a="http://schemas.openxmlformats.org/drawingml/2006/main" noChangeAspect="1"/>
+            </wp:cNvGraphicFramePr>
+            <a:graphic xmlns:a="http://schemas.openxmlformats.org/drawingml/2006/main">
+              <a:graphicData uri="http://schemas.openxmlformats.org/drawingml/2006/picture">
+                <pic:pic xmlns:pic="http://schemas.openxmlformats.org/drawingml/2006/picture">
+                  <pic:nvPicPr>
+                    <pic:cNvPr id="1629572037" name="Image 1" descr="Une image contenant texte, capture d’écran, Police"/>
+                    <pic:cNvPicPr/>
+                  </pic:nvPicPr>
+                  <pic:blipFill>
+                    <a:blip r:embed="rId5"/>
+                    <a:stretch>
+                      <a:fillRect/>
+                    </a:stretch>
+                  </pic:blipFill>
+                  <pic:spPr>
+                    <a:xfrm>
+                      <a:off x="0" y="0"/>
+                      <a:ext cx="5731510" cy="1602740"/>
+                    </a:xfrm>
+                    <a:prstGeom prst="rect">
+                      <a:avLst/>
+                    </a:prstGeom>
+                  </pic:spPr>
+                </pic:pic>
+              </a:graphicData>
+            </a:graphic>
+          </wp:inline>
+        </w:drawing>
       </w:r>
     </w:p>
     <w:p>
@@ -139,6 +178,7 @@
         </w:numPr>
       </w:pPr>
       <w:r>
+        <w:lastRenderedPageBreak/>
         <w:t>Installation et mise en place des variables d’environnement compatible avec un environnement Node.js dont la version est la même que celle prévue par la suite pour l’image Docker.</w:t>
       </w:r>
     </w:p>
@@ -212,11 +252,7 @@
       </w:r>
       <w:proofErr w:type="spellEnd"/>
       <w:r>
-        <w:t xml:space="preserve"> Cloud). On doit fournir au client </w:t>
-      </w:r>
-      <w:r>
-        <w:lastRenderedPageBreak/>
-        <w:t xml:space="preserve">Sonar l’ensemble des arguments en lien avec notre plateforme </w:t>
+        <w:t xml:space="preserve"> Cloud). On doit fournir au client Sonar l’ensemble des arguments en lien avec notre plateforme </w:t>
       </w:r>
       <w:proofErr w:type="spellStart"/>
       <w:r>
@@ -340,6 +376,46 @@
       </w:r>
     </w:p>
     <w:p>
+      <w:r>
+        <w:drawing>
+          <wp:inline distT="0" distB="0" distL="0" distR="0" wp14:anchorId="4F890B52" wp14:editId="30AFE24B">
+            <wp:extent cx="5731510" cy="1637665"/>
+            <wp:effectExtent l="0" t="0" r="2540" b="635"/>
+            <wp:docPr id="1179529409" name="Image 1" descr="Une image contenant capture d’écran, texte"/>
+            <wp:cNvGraphicFramePr>
+              <a:graphicFrameLocks xmlns:a="http://schemas.openxmlformats.org/drawingml/2006/main" noChangeAspect="1"/>
+            </wp:cNvGraphicFramePr>
+            <a:graphic xmlns:a="http://schemas.openxmlformats.org/drawingml/2006/main">
+              <a:graphicData uri="http://schemas.openxmlformats.org/drawingml/2006/picture">
+                <pic:pic xmlns:pic="http://schemas.openxmlformats.org/drawingml/2006/picture">
+                  <pic:nvPicPr>
+                    <pic:cNvPr id="1179529409" name="Image 1" descr="Une image contenant capture d’écran, texte"/>
+                    <pic:cNvPicPr/>
+                  </pic:nvPicPr>
+                  <pic:blipFill>
+                    <a:blip r:embed="rId6"/>
+                    <a:stretch>
+                      <a:fillRect/>
+                    </a:stretch>
+                  </pic:blipFill>
+                  <pic:spPr>
+                    <a:xfrm>
+                      <a:off x="0" y="0"/>
+                      <a:ext cx="5731510" cy="1637665"/>
+                    </a:xfrm>
+                    <a:prstGeom prst="rect">
+                      <a:avLst/>
+                    </a:prstGeom>
+                  </pic:spPr>
+                </pic:pic>
+              </a:graphicData>
+            </a:graphic>
+          </wp:inline>
+        </w:drawing>
+      </w:r>
+    </w:p>
+    <w:p/>
+    <w:p>
       <w:pPr>
         <w:pStyle w:val="Paragraphedeliste"/>
         <w:numPr>
@@ -395,6 +471,7 @@
         </w:numPr>
       </w:pPr>
       <w:r>
+        <w:lastRenderedPageBreak/>
         <w:t xml:space="preserve">On va réaliser les tests unitaires de l’applicatif via JUnit et </w:t>
       </w:r>
       <w:proofErr w:type="spellStart"/>
@@ -573,11 +650,7 @@
       </w:r>
       <w:proofErr w:type="spellEnd"/>
       <w:r>
-        <w:t xml:space="preserve">. Si celle-ci se voit validée </w:t>
-      </w:r>
-      <w:r>
-        <w:lastRenderedPageBreak/>
-        <w:t xml:space="preserve">par le code </w:t>
+        <w:t xml:space="preserve">. Si celle-ci se voit validée par le code </w:t>
       </w:r>
       <w:proofErr w:type="spellStart"/>
       <w:r>
@@ -752,7 +825,11 @@
         <w:t xml:space="preserve">, sont disponibles. </w:t>
       </w:r>
       <w:r>
-        <w:t xml:space="preserve">On peut se baser sur ces données pour créer des seuils qu’il faudrait ne pas dépasser. Par exemple, il est possible de demander de ne pas être en dessous d’un score de couverture du code de 80% par les tests unitaires, de ne pas avoir plus de 10% de duplication du code, etc. Pour suivre l’ensemble de ces métriques, il est possible d’aller sur la page </w:t>
+        <w:t xml:space="preserve">On peut se baser sur ces données pour créer des seuils qu’il faudrait ne pas dépasser. Par exemple, il est possible de demander de ne pas être en dessous d’un score de couverture du code de 80% par les tests unitaires, de ne pas avoir plus de 10% de duplication du code, etc. </w:t>
+      </w:r>
+      <w:r>
+        <w:lastRenderedPageBreak/>
+        <w:t xml:space="preserve">Pour suivre l’ensemble de ces métriques, il est possible d’aller sur la page </w:t>
       </w:r>
       <w:proofErr w:type="spellStart"/>
       <w:r>
@@ -826,11 +903,7 @@
         <w:t xml:space="preserve"> pour l’applicatif backend</w:t>
       </w:r>
       <w:r>
-        <w:t xml:space="preserve">. Il faudrait augmenter le nombre de tests unitaires dans le but de pouvoir, à chaque modification future de l’applicatif, suivre l’évolution des fonctionnalités. Ce score de couverture bas est sans </w:t>
-      </w:r>
-      <w:r>
-        <w:lastRenderedPageBreak/>
-        <w:t xml:space="preserve">aucun doute l’une des causes principales de la non-détection des bogues éventuels que les clients ont relevé dans leurs commentaires. En améliorant la couverture du code, on pourra identifier des problèmes en amont d’un éventuel déploiement et donc intercepter les bogues avant qu’ils n’arrivent sur l’applicatif en production. Les clients se verront ainsi à coup </w:t>
+        <w:t xml:space="preserve">. Il faudrait augmenter le nombre de tests unitaires dans le but de pouvoir, à chaque modification future de l’applicatif, suivre l’évolution des fonctionnalités. Ce score de couverture bas est sans aucun doute l’une des causes principales de la non-détection des bogues éventuels que les clients ont relevé dans leurs commentaires. En améliorant la couverture du code, on pourra identifier des problèmes en amont d’un éventuel déploiement et donc intercepter les bogues avant qu’ils n’arrivent sur l’applicatif en production. Les clients se verront ainsi à coup </w:t>
       </w:r>
       <w:r>
         <w:t>sûr</w:t>
@@ -896,6 +969,46 @@
       <w:proofErr w:type="gramEnd"/>
       <w:r>
         <w:t xml:space="preserve"> remarquer qu’il y a un taux de duplication du code nul. Ce score nous indique en gros que l’applicatif sera plus simple à relire et que la collaboration sera plus aisée dans le cadre du passage à l’open-source. </w:t>
+      </w:r>
+    </w:p>
+    <w:p>
+      <w:r>
+        <w:lastRenderedPageBreak/>
+        <w:drawing>
+          <wp:inline distT="0" distB="0" distL="0" distR="0" wp14:anchorId="267DC70B" wp14:editId="5C3BCEC5">
+            <wp:extent cx="5731510" cy="3429635"/>
+            <wp:effectExtent l="0" t="0" r="2540" b="0"/>
+            <wp:docPr id="270920033" name="Image 1" descr="Une image contenant texte, capture d’écran, logiciel, Logiciel multimédia"/>
+            <wp:cNvGraphicFramePr>
+              <a:graphicFrameLocks xmlns:a="http://schemas.openxmlformats.org/drawingml/2006/main" noChangeAspect="1"/>
+            </wp:cNvGraphicFramePr>
+            <a:graphic xmlns:a="http://schemas.openxmlformats.org/drawingml/2006/main">
+              <a:graphicData uri="http://schemas.openxmlformats.org/drawingml/2006/picture">
+                <pic:pic xmlns:pic="http://schemas.openxmlformats.org/drawingml/2006/picture">
+                  <pic:nvPicPr>
+                    <pic:cNvPr id="270920033" name="Image 1" descr="Une image contenant texte, capture d’écran, logiciel, Logiciel multimédia"/>
+                    <pic:cNvPicPr/>
+                  </pic:nvPicPr>
+                  <pic:blipFill>
+                    <a:blip r:embed="rId7"/>
+                    <a:stretch>
+                      <a:fillRect/>
+                    </a:stretch>
+                  </pic:blipFill>
+                  <pic:spPr>
+                    <a:xfrm>
+                      <a:off x="0" y="0"/>
+                      <a:ext cx="5731510" cy="3429635"/>
+                    </a:xfrm>
+                    <a:prstGeom prst="rect">
+                      <a:avLst/>
+                    </a:prstGeom>
+                  </pic:spPr>
+                </pic:pic>
+              </a:graphicData>
+            </a:graphic>
+          </wp:inline>
+        </w:drawing>
       </w:r>
     </w:p>
     <w:p>
@@ -1135,12 +1248,12 @@
         </w:numPr>
       </w:pPr>
       <w:r>
+        <w:lastRenderedPageBreak/>
         <w:t>Et enfin, les hotspots de sécurité, qui doivent être absents ou entièrement corrigés pour éviter toute faille non détectée.</w:t>
       </w:r>
     </w:p>
     <w:p>
       <w:r>
-        <w:lastRenderedPageBreak/>
         <w:t xml:space="preserve">Ces KPIs sont automatiquement contrôlés par </w:t>
       </w:r>
       <w:proofErr w:type="spellStart"/>
@@ -1182,6 +1295,61 @@
       </w:pPr>
       <w:r>
         <w:t>Avis utilisateurs</w:t>
+      </w:r>
+    </w:p>
+    <w:p>
+      <w:r>
+        <w:rPr>
+          <w:noProof/>
+        </w:rPr>
+        <w:drawing>
+          <wp:inline distT="0" distB="0" distL="0" distR="0" wp14:anchorId="31E054DE" wp14:editId="6E50D1D0">
+            <wp:extent cx="5829699" cy="3567065"/>
+            <wp:effectExtent l="0" t="0" r="0" b="0"/>
+            <wp:docPr id="1975205672" name="Image 1" descr="Une image contenant texte, capture d’écran, Police"/>
+            <wp:cNvGraphicFramePr>
+              <a:graphicFrameLocks xmlns:a="http://schemas.openxmlformats.org/drawingml/2006/main" noChangeAspect="1"/>
+            </wp:cNvGraphicFramePr>
+            <a:graphic xmlns:a="http://schemas.openxmlformats.org/drawingml/2006/main">
+              <a:graphicData uri="http://schemas.openxmlformats.org/drawingml/2006/picture">
+                <pic:pic xmlns:pic="http://schemas.openxmlformats.org/drawingml/2006/picture">
+                  <pic:nvPicPr>
+                    <pic:cNvPr id="1975205672" name="Image 1" descr="Une image contenant texte, capture d’écran, Police"/>
+                    <pic:cNvPicPr>
+                      <a:picLocks noChangeAspect="1" noChangeArrowheads="1"/>
+                    </pic:cNvPicPr>
+                  </pic:nvPicPr>
+                  <pic:blipFill>
+                    <a:blip r:embed="rId8">
+                      <a:extLst>
+                        <a:ext uri="{28A0092B-C50C-407E-A947-70E740481C1C}">
+                          <a14:useLocalDpi xmlns:a14="http://schemas.microsoft.com/office/drawing/2010/main" val="0"/>
+                        </a:ext>
+                      </a:extLst>
+                    </a:blip>
+                    <a:srcRect/>
+                    <a:stretch>
+                      <a:fillRect/>
+                    </a:stretch>
+                  </pic:blipFill>
+                  <pic:spPr bwMode="auto">
+                    <a:xfrm>
+                      <a:off x="0" y="0"/>
+                      <a:ext cx="5837572" cy="3571882"/>
+                    </a:xfrm>
+                    <a:prstGeom prst="rect">
+                      <a:avLst/>
+                    </a:prstGeom>
+                    <a:noFill/>
+                    <a:ln>
+                      <a:noFill/>
+                    </a:ln>
+                  </pic:spPr>
+                </pic:pic>
+              </a:graphicData>
+            </a:graphic>
+          </wp:inline>
+        </w:drawing>
       </w:r>
     </w:p>
     <w:p>
@@ -1233,6 +1401,7 @@
         </w:numPr>
       </w:pPr>
       <w:r>
+        <w:lastRenderedPageBreak/>
         <w:t xml:space="preserve">L’un des utilisateurs ne reçoit plus aucune blague, sans doute suite à </w:t>
       </w:r>
       <w:proofErr w:type="gramStart"/>
@@ -2209,6 +2378,7 @@
   <w:style w:type="character" w:default="1" w:styleId="Policepardfaut">
     <w:name w:val="Default Paragraph Font"/>
     <w:uiPriority w:val="1"/>
+    <w:semiHidden/>
     <w:unhideWhenUsed/>
   </w:style>
   <w:style w:type="table" w:default="1" w:styleId="TableauNormal">

</xml_diff>